<commit_message>
Friday update half working
</commit_message>
<xml_diff>
--- a/MaceStyleValidator/test_output_fixed.docx
+++ b/MaceStyleValidator/test_output_fixed.docx
@@ -29,6 +29,18 @@
           <w:szCs w:val="22"/>
         </w:rPr>
         <w:t xml:space="preserve"> test document</w:t>
+      </w:r>
+    </w:p>
+    <w:p>
+      <w:pPr>
+        <w:pStyle w:val="Heading1"/>
+      </w:pPr>
+      <w:r>
+        <w:rPr>
+          <w:rFonts w:ascii="Arial" w:hAnsi="Arial"/>
+          <w:color w:val="003399"/>
+        </w:rPr>
+        <w:t>Test Heading with Violations</w:t>
       </w:r>
     </w:p>
     <w:sectPr>
@@ -1161,8 +1173,8 @@
 </file>
 
 <file path=customXml/item1.xml><?xml version="1.0" encoding="utf-8"?>
-<ct:contentTypeSchema xmlns:ct="http://schemas.microsoft.com/office/2006/metadata/contentType" xmlns:ma="http://schemas.microsoft.com/office/2006/metadata/properties/metaAttributes" ct:_="" ma:_="" ma:contentTypeName="Document" ma:contentTypeID="0x0101006EF97FB0BF565F48B47EE47882FFD0F5" ma:contentTypeVersion="3" ma:contentTypeDescription="Create a new document." ma:contentTypeScope="" ma:versionID="109c59747f85a989457de4e236366538">
-  <xsd:schema xmlns:xsd="http://www.w3.org/2001/XMLSchema" xmlns:xs="http://www.w3.org/2001/XMLSchema" xmlns:p="http://schemas.microsoft.com/office/2006/metadata/properties" xmlns:ns2="800c67b1-816d-43f6-ac7d-d21bca8d140f" targetNamespace="http://schemas.microsoft.com/office/2006/metadata/properties" ma:root="true" ma:fieldsID="eee722d453535fb8ab41463fe3cbc252" ns2:_="">
+<ct:contentTypeSchema xmlns:ct="http://schemas.microsoft.com/office/2006/metadata/contentType" xmlns:ma="http://schemas.microsoft.com/office/2006/metadata/properties/metaAttributes" ct:_="" ma:_="" ma:contentTypeName="Document" ma:contentTypeID="0x0101006EF97FB0BF565F48B47EE47882FFD0F5" ma:contentTypeVersion="6" ma:contentTypeDescription="Create a new document." ma:contentTypeScope="" ma:versionID="84857b915e03866dc5278deeba366d77">
+  <xsd:schema xmlns:xsd="http://www.w3.org/2001/XMLSchema" xmlns:xs="http://www.w3.org/2001/XMLSchema" xmlns:p="http://schemas.microsoft.com/office/2006/metadata/properties" xmlns:ns2="800c67b1-816d-43f6-ac7d-d21bca8d140f" targetNamespace="http://schemas.microsoft.com/office/2006/metadata/properties" ma:root="true" ma:fieldsID="915e924a40cb058638681ec168180afa" ns2:_="">
     <xsd:import namespace="800c67b1-816d-43f6-ac7d-d21bca8d140f"/>
     <xsd:element name="properties">
       <xsd:complexType>
@@ -1173,6 +1185,9 @@
                 <xsd:element ref="ns2:MediaServiceMetadata" minOccurs="0"/>
                 <xsd:element ref="ns2:MediaServiceFastMetadata" minOccurs="0"/>
                 <xsd:element ref="ns2:MediaServiceSearchProperties" minOccurs="0"/>
+                <xsd:element ref="ns2:ValidationStatus" minOccurs="0"/>
+                <xsd:element ref="ns2:LastValidated" minOccurs="0"/>
+                <xsd:element ref="ns2:ValidationReport" minOccurs="0"/>
               </xsd:all>
             </xsd:complexType>
           </xsd:element>
@@ -1196,6 +1211,29 @@
     <xsd:element name="MediaServiceSearchProperties" ma:index="10" nillable="true" ma:displayName="MediaServiceSearchProperties" ma:hidden="true" ma:internalName="MediaServiceSearchProperties" ma:readOnly="true">
       <xsd:simpleType>
         <xsd:restriction base="dms:Note"/>
+      </xsd:simpleType>
+    </xsd:element>
+    <xsd:element name="ValidationStatus" ma:index="11" nillable="true" ma:displayName="ValidationStatus" ma:default="Not Validated" ma:description="Not Validated, Validate Now, Validating..., Passed, Failed" ma:format="Dropdown" ma:internalName="ValidationStatus">
+      <xsd:simpleType>
+        <xsd:restriction base="dms:Choice">
+          <xsd:enumeration value="Not Validated"/>
+          <xsd:enumeration value="Validate Now"/>
+          <xsd:enumeration value="Validating..."/>
+          <xsd:enumeration value="Failed"/>
+          <xsd:enumeration value="Passed"/>
+        </xsd:restriction>
+      </xsd:simpleType>
+    </xsd:element>
+    <xsd:element name="LastValidated" ma:index="12" nillable="true" ma:displayName="LastValidated" ma:format="DateOnly" ma:internalName="LastValidated">
+      <xsd:simpleType>
+        <xsd:restriction base="dms:DateTime"/>
+      </xsd:simpleType>
+    </xsd:element>
+    <xsd:element name="ValidationReport" ma:index="13" nillable="true" ma:displayName="ValidationReport" ma:format="Dropdown" ma:internalName="ValidationReport">
+      <xsd:simpleType>
+        <xsd:restriction base="dms:Text">
+          <xsd:maxLength value="255"/>
+        </xsd:restriction>
       </xsd:simpleType>
     </xsd:element>
   </xsd:schema>
@@ -1309,12 +1347,16 @@
 
 <file path=customXml/item3.xml><?xml version="1.0" encoding="utf-8"?>
 <p:properties xmlns:p="http://schemas.microsoft.com/office/2006/metadata/properties" xmlns:xsi="http://www.w3.org/2001/XMLSchema-instance" xmlns:pc="http://schemas.microsoft.com/office/infopath/2007/PartnerControls">
-  <documentManagement/>
+  <documentManagement>
+    <ValidationStatus xmlns="800c67b1-816d-43f6-ac7d-d21bca8d140f">Validating...</ValidationStatus>
+    <ValidationReport xmlns="800c67b1-816d-43f6-ac7d-d21bca8d140f" xsi:nil="true"/>
+    <LastValidated xmlns="800c67b1-816d-43f6-ac7d-d21bca8d140f" xsi:nil="true"/>
+  </documentManagement>
 </p:properties>
 </file>
 
 <file path=customXml/itemProps1.xml><?xml version="1.0" encoding="utf-8"?>
-<ds:datastoreItem xmlns:ds="http://schemas.openxmlformats.org/officeDocument/2006/customXml" ds:itemID="{5DF18EA7-0068-407D-B336-DC34A0319678}"/>
+<ds:datastoreItem xmlns:ds="http://schemas.openxmlformats.org/officeDocument/2006/customXml" ds:itemID="{F3EEF222-17CC-410C-AE89-57CECDD0EB04}"/>
 </file>
 
 <file path=customXml/itemProps2.xml><?xml version="1.0" encoding="utf-8"?>

</xml_diff>